<commit_message>
re-structure & add api upload profile picture
</commit_message>
<xml_diff>
--- a/document.docx
+++ b/document.docx
@@ -4,7 +4,7 @@
   <w:body>
     <w:p>
       <w:pPr>
-        <w:pStyle w:val="Normal1"/>
+        <w:pStyle w:val="LOnormal"/>
         <w:rPr/>
       </w:pPr>
       <w:r>
@@ -14,7 +14,7 @@
     </w:p>
     <w:p>
       <w:pPr>
-        <w:pStyle w:val="Normal1"/>
+        <w:pStyle w:val="LOnormal"/>
         <w:rPr/>
       </w:pPr>
       <w:r>
@@ -24,7 +24,7 @@
     </w:p>
     <w:p>
       <w:pPr>
-        <w:pStyle w:val="Normal1"/>
+        <w:pStyle w:val="LOnormal"/>
         <w:rPr/>
       </w:pPr>
       <w:r>
@@ -34,7 +34,7 @@
     </w:p>
     <w:p>
       <w:pPr>
-        <w:pStyle w:val="Normal1"/>
+        <w:pStyle w:val="LOnormal"/>
         <w:rPr/>
       </w:pPr>
       <w:r>
@@ -44,16 +44,35 @@
     </w:p>
     <w:p>
       <w:pPr>
-        <w:pStyle w:val="Normal1"/>
-        <w:rPr/>
-      </w:pPr>
-      <w:r>
-        <w:rPr/>
-      </w:r>
-    </w:p>
-    <w:p>
-      <w:pPr>
-        <w:pStyle w:val="Normal1"/>
+        <w:pStyle w:val="LOnormal"/>
+        <w:rPr/>
+      </w:pPr>
+      <w:r>
+        <w:rPr/>
+      </w:r>
+    </w:p>
+    <w:p>
+      <w:pPr>
+        <w:pStyle w:val="LOnormal"/>
+        <w:rPr/>
+      </w:pPr>
+      <w:r>
+        <w:rPr/>
+        <w:t>(updated: thêm trường img: String, default: ‘default.jpg’, lười vẽ lại)</w:t>
+      </w:r>
+    </w:p>
+    <w:p>
+      <w:pPr>
+        <w:pStyle w:val="LOnormal"/>
+        <w:rPr/>
+      </w:pPr>
+      <w:r>
+        <w:rPr/>
+      </w:r>
+    </w:p>
+    <w:p>
+      <w:pPr>
+        <w:pStyle w:val="LOnormal"/>
         <w:rPr/>
       </w:pPr>
       <w:r>
@@ -99,16 +118,16 @@
     </w:p>
     <w:p>
       <w:pPr>
-        <w:pStyle w:val="Normal1"/>
-        <w:rPr/>
-      </w:pPr>
-      <w:r>
-        <w:rPr/>
-      </w:r>
-    </w:p>
-    <w:p>
-      <w:pPr>
-        <w:pStyle w:val="Normal1"/>
+        <w:pStyle w:val="LOnormal"/>
+        <w:rPr/>
+      </w:pPr>
+      <w:r>
+        <w:rPr/>
+      </w:r>
+    </w:p>
+    <w:p>
+      <w:pPr>
+        <w:pStyle w:val="LOnormal"/>
         <w:rPr/>
       </w:pPr>
       <w:r>
@@ -124,6 +143,8 @@
         <w:rPr>
           <w:rFonts w:ascii="Arial" w:hAnsi="Arial"/>
           <w:b w:val="false"/>
+          <w:b w:val="false"/>
+          <w:i w:val="false"/>
           <w:i w:val="false"/>
           <w:caps w:val="false"/>
           <w:smallCaps w:val="false"/>
@@ -139,7 +160,6 @@
       <w:bookmarkEnd w:id="0"/>
       <w:r>
         <w:rPr>
-          <w:rFonts w:ascii="Arial" w:hAnsi="Arial"/>
           <w:b w:val="false"/>
           <w:i w:val="false"/>
           <w:caps w:val="false"/>
@@ -162,6 +182,8 @@
         <w:rPr>
           <w:rFonts w:ascii="Arial" w:hAnsi="Arial"/>
           <w:b w:val="false"/>
+          <w:b w:val="false"/>
+          <w:i w:val="false"/>
           <w:i w:val="false"/>
           <w:caps w:val="false"/>
           <w:smallCaps w:val="false"/>
@@ -175,7 +197,6 @@
       </w:pPr>
       <w:r>
         <w:rPr>
-          <w:rFonts w:ascii="Arial" w:hAnsi="Arial"/>
           <w:b w:val="false"/>
           <w:i w:val="false"/>
           <w:caps w:val="false"/>
@@ -187,12 +208,19 @@
           <w:u w:val="none"/>
           <w:effect w:val="none"/>
         </w:rPr>
-        <w:t xml:space="preserve">- mở terminal trong project, </w:t>
-      </w:r>
-      <w:r>
+        <w:t>- mở terminal trong project, gõ lần lượt 2 lệnh:</w:t>
+      </w:r>
+    </w:p>
+    <w:p>
+      <w:pPr>
+        <w:pStyle w:val="TextBody"/>
+        <w:bidi w:val="0"/>
+        <w:spacing w:lineRule="auto" w:line="331" w:before="0" w:after="0"/>
         <w:rPr>
           <w:rFonts w:ascii="Arial" w:hAnsi="Arial"/>
           <w:b w:val="false"/>
+          <w:b w:val="false"/>
+          <w:i w:val="false"/>
           <w:i w:val="false"/>
           <w:caps w:val="false"/>
           <w:smallCaps w:val="false"/>
@@ -203,47 +231,9 @@
           <w:u w:val="none"/>
           <w:effect w:val="none"/>
         </w:rPr>
-        <w:t>gõ lần lượt 2 lệnh</w:t>
-      </w:r>
+      </w:pPr>
       <w:r>
         <w:rPr>
-          <w:rFonts w:ascii="Arial" w:hAnsi="Arial"/>
-          <w:b w:val="false"/>
-          <w:i w:val="false"/>
-          <w:caps w:val="false"/>
-          <w:smallCaps w:val="false"/>
-          <w:strike w:val="false"/>
-          <w:dstrike w:val="false"/>
-          <w:color w:val="000000"/>
-          <w:sz w:val="22"/>
-          <w:u w:val="none"/>
-          <w:effect w:val="none"/>
-        </w:rPr>
-        <w:t>:</w:t>
-      </w:r>
-    </w:p>
-    <w:p>
-      <w:pPr>
-        <w:pStyle w:val="TextBody"/>
-        <w:bidi w:val="0"/>
-        <w:spacing w:lineRule="auto" w:line="331" w:before="0" w:after="0"/>
-        <w:rPr>
-          <w:rFonts w:ascii="Arial" w:hAnsi="Arial"/>
-          <w:b w:val="false"/>
-          <w:i w:val="false"/>
-          <w:caps w:val="false"/>
-          <w:smallCaps w:val="false"/>
-          <w:strike w:val="false"/>
-          <w:dstrike w:val="false"/>
-          <w:color w:val="000000"/>
-          <w:sz w:val="22"/>
-          <w:u w:val="none"/>
-          <w:effect w:val="none"/>
-        </w:rPr>
-      </w:pPr>
-      <w:r>
-        <w:rPr>
-          <w:rFonts w:ascii="Arial" w:hAnsi="Arial"/>
           <w:b w:val="false"/>
           <w:i w:val="false"/>
           <w:caps w:val="false"/>
@@ -267,6 +257,8 @@
         <w:rPr>
           <w:rFonts w:ascii="Arial" w:hAnsi="Arial"/>
           <w:b w:val="false"/>
+          <w:b w:val="false"/>
+          <w:i w:val="false"/>
           <w:i w:val="false"/>
           <w:caps w:val="false"/>
           <w:smallCaps w:val="false"/>
@@ -280,7 +272,6 @@
       </w:pPr>
       <w:r>
         <w:rPr>
-          <w:rFonts w:ascii="Arial" w:hAnsi="Arial"/>
           <w:b w:val="false"/>
           <w:i w:val="false"/>
           <w:caps w:val="false"/>
@@ -304,6 +295,8 @@
         <w:rPr>
           <w:rFonts w:ascii="Arial" w:hAnsi="Arial"/>
           <w:b w:val="false"/>
+          <w:b w:val="false"/>
+          <w:i w:val="false"/>
           <w:i w:val="false"/>
           <w:caps w:val="false"/>
           <w:smallCaps w:val="false"/>
@@ -317,7 +310,6 @@
       </w:pPr>
       <w:r>
         <w:rPr>
-          <w:rFonts w:ascii="Arial" w:hAnsi="Arial"/>
           <w:b w:val="false"/>
           <w:i w:val="false"/>
           <w:caps w:val="false"/>
@@ -362,7 +354,6 @@
     <w:rPrDefault>
       <w:rPr>
         <w:rFonts w:ascii="Arial" w:hAnsi="Arial" w:eastAsia="Arial" w:cs="Arial"/>
-        <w:sz w:val="22"/>
         <w:szCs w:val="22"/>
         <w:lang w:val="en" w:eastAsia="zh-CN" w:bidi="hi-IN"/>
       </w:rPr>
@@ -378,6 +369,7 @@
     <w:qFormat/>
     <w:pPr>
       <w:widowControl/>
+      <w:suppressAutoHyphens w:val="true"/>
       <w:bidi w:val="0"/>
       <w:spacing w:lineRule="auto" w:line="276" w:before="0" w:after="0"/>
       <w:jc w:val="left"/>
@@ -393,8 +385,8 @@
   </w:style>
   <w:style w:type="paragraph" w:styleId="Heading1">
     <w:name w:val="Heading 1"/>
-    <w:basedOn w:val="Normal1"/>
-    <w:next w:val="Normal1"/>
+    <w:basedOn w:val="LOnormal"/>
+    <w:next w:val="LOnormal"/>
     <w:qFormat/>
     <w:pPr>
       <w:keepNext w:val="true"/>
@@ -408,8 +400,8 @@
   </w:style>
   <w:style w:type="paragraph" w:styleId="Heading2">
     <w:name w:val="Heading 2"/>
-    <w:basedOn w:val="Normal1"/>
-    <w:next w:val="Normal1"/>
+    <w:basedOn w:val="LOnormal"/>
+    <w:next w:val="LOnormal"/>
     <w:qFormat/>
     <w:pPr>
       <w:keepNext w:val="true"/>
@@ -424,8 +416,8 @@
   </w:style>
   <w:style w:type="paragraph" w:styleId="Heading3">
     <w:name w:val="Heading 3"/>
-    <w:basedOn w:val="Normal1"/>
-    <w:next w:val="Normal1"/>
+    <w:basedOn w:val="LOnormal"/>
+    <w:next w:val="LOnormal"/>
     <w:qFormat/>
     <w:pPr>
       <w:keepNext w:val="true"/>
@@ -441,8 +433,8 @@
   </w:style>
   <w:style w:type="paragraph" w:styleId="Heading4">
     <w:name w:val="Heading 4"/>
-    <w:basedOn w:val="Normal1"/>
-    <w:next w:val="Normal1"/>
+    <w:basedOn w:val="LOnormal"/>
+    <w:next w:val="LOnormal"/>
     <w:qFormat/>
     <w:pPr>
       <w:keepNext w:val="true"/>
@@ -457,8 +449,8 @@
   </w:style>
   <w:style w:type="paragraph" w:styleId="Heading5">
     <w:name w:val="Heading 5"/>
-    <w:basedOn w:val="Normal1"/>
-    <w:next w:val="Normal1"/>
+    <w:basedOn w:val="LOnormal"/>
+    <w:next w:val="LOnormal"/>
     <w:qFormat/>
     <w:pPr>
       <w:keepNext w:val="true"/>
@@ -473,8 +465,8 @@
   </w:style>
   <w:style w:type="paragraph" w:styleId="Heading6">
     <w:name w:val="Heading 6"/>
-    <w:basedOn w:val="Normal1"/>
-    <w:next w:val="Normal1"/>
+    <w:basedOn w:val="LOnormal"/>
+    <w:next w:val="LOnormal"/>
     <w:qFormat/>
     <w:pPr>
       <w:keepNext w:val="true"/>
@@ -546,11 +538,12 @@
       <w:rFonts w:cs="Lohit Devanagari"/>
     </w:rPr>
   </w:style>
-  <w:style w:type="paragraph" w:styleId="Normal1" w:default="1">
+  <w:style w:type="paragraph" w:styleId="LOnormal" w:default="1">
     <w:name w:val="LO-normal"/>
     <w:qFormat/>
     <w:pPr>
       <w:widowControl/>
+      <w:suppressAutoHyphens w:val="true"/>
       <w:bidi w:val="0"/>
       <w:spacing w:lineRule="auto" w:line="276" w:before="0" w:after="0"/>
       <w:jc w:val="left"/>
@@ -566,8 +559,8 @@
   </w:style>
   <w:style w:type="paragraph" w:styleId="Title">
     <w:name w:val="Title"/>
-    <w:basedOn w:val="Normal1"/>
-    <w:next w:val="Normal1"/>
+    <w:basedOn w:val="LOnormal"/>
+    <w:next w:val="LOnormal"/>
     <w:qFormat/>
     <w:pPr>
       <w:keepNext w:val="true"/>
@@ -581,8 +574,8 @@
   </w:style>
   <w:style w:type="paragraph" w:styleId="Subtitle">
     <w:name w:val="Subtitle"/>
-    <w:basedOn w:val="Normal1"/>
-    <w:next w:val="Normal1"/>
+    <w:basedOn w:val="LOnormal"/>
+    <w:next w:val="LOnormal"/>
     <w:qFormat/>
     <w:pPr>
       <w:keepNext w:val="true"/>

</xml_diff>

<commit_message>
update doc & resize format login page
</commit_message>
<xml_diff>
--- a/document.docx
+++ b/document.docx
@@ -8,8 +8,15 @@
         <w:rPr/>
       </w:pPr>
       <w:r>
+        <w:rPr>
+          <w:b/>
+          <w:bCs/>
+        </w:rPr>
+        <w:t>Thiết kế DB:</w:t>
+      </w:r>
+      <w:r>
         <w:rPr/>
-        <w:t>Thiết kế DB: 3 collections User, Room, Class</w:t>
+        <w:t xml:space="preserve"> 3 collections User, Room, Class</w:t>
       </w:r>
     </w:p>
     <w:p>
@@ -53,35 +60,58 @@
     </w:p>
     <w:p>
       <w:pPr>
-        <w:pStyle w:val="LOnormal"/>
-        <w:rPr/>
-      </w:pPr>
-      <w:r>
-        <w:rPr/>
-        <w:t>(updated: thêm trường img: String, default: ‘default.jpg’, lười vẽ lại)</w:t>
-      </w:r>
-    </w:p>
-    <w:p>
-      <w:pPr>
-        <w:pStyle w:val="LOnormal"/>
-        <w:rPr/>
-      </w:pPr>
-      <w:r>
-        <w:rPr/>
-      </w:r>
-    </w:p>
-    <w:p>
-      <w:pPr>
-        <w:pStyle w:val="LOnormal"/>
-        <w:rPr/>
-      </w:pPr>
-      <w:r>
-        <w:rPr/>
+        <w:pStyle w:val="Normal"/>
+        <w:spacing w:lineRule="atLeast" w:line="285"/>
+        <w:rPr>
+          <w:rFonts w:ascii="Droid Sans Mono;monospace;monospace;Droid Sans Fallback" w:hAnsi="Droid Sans Mono;monospace;monospace;Droid Sans Fallback" w:eastAsia="Arial" w:cs="Arial"/>
+          <w:b/>
+          <w:color w:val="000000"/>
+          <w:kern w:val="0"/>
+          <w:sz w:val="21"/>
+          <w:szCs w:val="22"/>
+          <w:lang w:val="en" w:eastAsia="zh-CN" w:bidi="hi-IN"/>
+        </w:rPr>
+      </w:pPr>
+      <w:r>
+        <w:rPr>
+          <w:rFonts w:eastAsia="Arial" w:cs="Arial" w:ascii="Droid Sans Mono;monospace;monospace;Droid Sans Fallback" w:hAnsi="Droid Sans Mono;monospace;monospace;Droid Sans Fallback"/>
+          <w:b/>
+          <w:color w:val="000000"/>
+          <w:kern w:val="0"/>
+          <w:sz w:val="21"/>
+          <w:szCs w:val="22"/>
+          <w:lang w:val="en" w:eastAsia="zh-CN" w:bidi="hi-IN"/>
+        </w:rPr>
+      </w:r>
+    </w:p>
+    <w:p>
+      <w:pPr>
+        <w:pStyle w:val="Normal"/>
+        <w:spacing w:lineRule="atLeast" w:line="285"/>
+        <w:rPr>
+          <w:rFonts w:ascii="Droid Sans Mono;monospace;monospace;Droid Sans Fallback" w:hAnsi="Droid Sans Mono;monospace;monospace;Droid Sans Fallback" w:eastAsia="Arial" w:cs="Arial"/>
+          <w:b/>
+          <w:color w:val="000000"/>
+          <w:kern w:val="0"/>
+          <w:sz w:val="21"/>
+          <w:szCs w:val="22"/>
+          <w:lang w:val="en" w:eastAsia="zh-CN" w:bidi="hi-IN"/>
+        </w:rPr>
+      </w:pPr>
+      <w:r>
         <w:drawing>
-          <wp:inline distT="0" distB="0" distL="0" distR="0">
-            <wp:extent cx="4772025" cy="3562350"/>
+          <wp:anchor behindDoc="0" distT="0" distB="0" distL="0" distR="0" simplePos="0" locked="0" layoutInCell="1" allowOverlap="1" relativeHeight="2">
+            <wp:simplePos x="0" y="0"/>
+            <wp:positionH relativeFrom="column">
+              <wp:align>center</wp:align>
+            </wp:positionH>
+            <wp:positionV relativeFrom="paragraph">
+              <wp:posOffset>635</wp:posOffset>
+            </wp:positionV>
+            <wp:extent cx="5943600" cy="4336415"/>
             <wp:effectExtent l="0" t="0" r="0" b="0"/>
-            <wp:docPr id="1" name="image1.png" descr=""/>
+            <wp:wrapSquare wrapText="largest"/>
+            <wp:docPr id="1" name="Image1" descr=""/>
             <wp:cNvGraphicFramePr>
               <a:graphicFrameLocks xmlns:a="http://schemas.openxmlformats.org/drawingml/2006/main" noChangeAspect="1"/>
             </wp:cNvGraphicFramePr>
@@ -89,7 +119,7 @@
               <a:graphicData uri="http://schemas.openxmlformats.org/drawingml/2006/picture">
                 <pic:pic xmlns:pic="http://schemas.openxmlformats.org/drawingml/2006/picture">
                   <pic:nvPicPr>
-                    <pic:cNvPr id="1" name="image1.png" descr=""/>
+                    <pic:cNvPr id="1" name="Image1" descr=""/>
                     <pic:cNvPicPr>
                       <a:picLocks noChangeAspect="1" noChangeArrowheads="1"/>
                     </pic:cNvPicPr>
@@ -103,7 +133,7 @@
                   <pic:spPr bwMode="auto">
                     <a:xfrm>
                       <a:off x="0" y="0"/>
-                      <a:ext cx="4772025" cy="3562350"/>
+                      <a:ext cx="5943600" cy="4336415"/>
                     </a:xfrm>
                     <a:prstGeom prst="rect">
                       <a:avLst/>
@@ -112,8 +142,216 @@
                 </pic:pic>
               </a:graphicData>
             </a:graphic>
-          </wp:inline>
+          </wp:anchor>
         </w:drawing>
+      </w:r>
+      <w:r>
+        <w:rPr>
+          <w:rFonts w:eastAsia="Arial" w:cs="Arial" w:ascii="Droid Sans Mono;monospace;monospace;Droid Sans Fallback" w:hAnsi="Droid Sans Mono;monospace;monospace;Droid Sans Fallback"/>
+          <w:b/>
+          <w:color w:val="000000"/>
+          <w:kern w:val="0"/>
+          <w:sz w:val="21"/>
+          <w:szCs w:val="22"/>
+          <w:lang w:val="en" w:eastAsia="zh-CN" w:bidi="hi-IN"/>
+        </w:rPr>
+        <w:t>C</w:t>
+      </w:r>
+      <w:r>
+        <w:rPr>
+          <w:rFonts w:eastAsia="Arial" w:cs="Arial" w:ascii="Droid Sans Mono;monospace;monospace;Droid Sans Fallback" w:hAnsi="Droid Sans Mono;monospace;monospace;Droid Sans Fallback"/>
+          <w:b/>
+          <w:color w:val="000000"/>
+          <w:kern w:val="0"/>
+          <w:sz w:val="21"/>
+          <w:szCs w:val="22"/>
+          <w:lang w:val="en" w:eastAsia="zh-CN" w:bidi="hi-IN"/>
+        </w:rPr>
+        <w:t>ác công nghệ sử dụng</w:t>
+      </w:r>
+    </w:p>
+    <w:p>
+      <w:pPr>
+        <w:pStyle w:val="Normal"/>
+        <w:spacing w:lineRule="atLeast" w:line="285"/>
+        <w:rPr>
+          <w:color w:val="000000"/>
+        </w:rPr>
+      </w:pPr>
+      <w:r>
+        <w:rPr>
+          <w:color w:val="000000"/>
+        </w:rPr>
+      </w:r>
+    </w:p>
+    <w:p>
+      <w:pPr>
+        <w:pStyle w:val="Normal"/>
+        <w:spacing w:lineRule="atLeast" w:line="285"/>
+        <w:rPr>
+          <w:rFonts w:ascii="Droid Sans Mono;monospace;monospace;Droid Sans Fallback" w:hAnsi="Droid Sans Mono;monospace;monospace;Droid Sans Fallback"/>
+          <w:b w:val="false"/>
+          <w:color w:val="000000"/>
+          <w:sz w:val="21"/>
+        </w:rPr>
+      </w:pPr>
+      <w:r>
+        <w:rPr>
+          <w:rFonts w:ascii="Droid Sans Mono;monospace;monospace;Droid Sans Fallback" w:hAnsi="Droid Sans Mono;monospace;monospace;Droid Sans Fallback"/>
+          <w:b w:val="false"/>
+          <w:color w:val="000000"/>
+          <w:sz w:val="21"/>
+        </w:rPr>
+        <w:t>- DB: MongoDB, mongoose ORM</w:t>
+      </w:r>
+    </w:p>
+    <w:p>
+      <w:pPr>
+        <w:pStyle w:val="Normal"/>
+        <w:spacing w:lineRule="atLeast" w:line="285"/>
+        <w:rPr>
+          <w:rFonts w:ascii="Droid Sans Mono;monospace;monospace;Droid Sans Fallback" w:hAnsi="Droid Sans Mono;monospace;monospace;Droid Sans Fallback"/>
+          <w:b w:val="false"/>
+          <w:color w:val="000000"/>
+          <w:sz w:val="21"/>
+        </w:rPr>
+      </w:pPr>
+      <w:r>
+        <w:rPr>
+          <w:rFonts w:ascii="Droid Sans Mono;monospace;monospace;Droid Sans Fallback" w:hAnsi="Droid Sans Mono;monospace;monospace;Droid Sans Fallback"/>
+          <w:b w:val="false"/>
+          <w:color w:val="000000"/>
+          <w:sz w:val="21"/>
+        </w:rPr>
+        <w:t>- Authentication: jwt (JSON Web Token), encode password: md5</w:t>
+      </w:r>
+    </w:p>
+    <w:p>
+      <w:pPr>
+        <w:pStyle w:val="Normal"/>
+        <w:spacing w:lineRule="atLeast" w:line="285"/>
+        <w:rPr>
+          <w:rFonts w:ascii="Droid Sans Mono;monospace;monospace;Droid Sans Fallback" w:hAnsi="Droid Sans Mono;monospace;monospace;Droid Sans Fallback"/>
+          <w:b w:val="false"/>
+          <w:color w:val="000000"/>
+          <w:sz w:val="21"/>
+        </w:rPr>
+      </w:pPr>
+      <w:r>
+        <w:rPr>
+          <w:rFonts w:ascii="Droid Sans Mono;monospace;monospace;Droid Sans Fallback" w:hAnsi="Droid Sans Mono;monospace;monospace;Droid Sans Fallback"/>
+          <w:b w:val="false"/>
+          <w:color w:val="000000"/>
+          <w:sz w:val="21"/>
+        </w:rPr>
+        <w:t>- Backend: NodeJS, ExpressJS</w:t>
+      </w:r>
+    </w:p>
+    <w:p>
+      <w:pPr>
+        <w:pStyle w:val="Normal"/>
+        <w:spacing w:lineRule="atLeast" w:line="285"/>
+        <w:rPr>
+          <w:rFonts w:ascii="Droid Sans Mono;monospace;monospace;Droid Sans Fallback" w:hAnsi="Droid Sans Mono;monospace;monospace;Droid Sans Fallback"/>
+          <w:b w:val="false"/>
+          <w:color w:val="000000"/>
+          <w:sz w:val="21"/>
+        </w:rPr>
+      </w:pPr>
+      <w:r>
+        <w:rPr>
+          <w:rFonts w:ascii="Droid Sans Mono;monospace;monospace;Droid Sans Fallback" w:hAnsi="Droid Sans Mono;monospace;monospace;Droid Sans Fallback"/>
+          <w:b w:val="false"/>
+          <w:color w:val="000000"/>
+          <w:sz w:val="21"/>
+        </w:rPr>
+        <w:t>- Frontend: ReactJS</w:t>
+      </w:r>
+    </w:p>
+    <w:p>
+      <w:pPr>
+        <w:pStyle w:val="Normal"/>
+        <w:spacing w:lineRule="atLeast" w:line="285"/>
+        <w:rPr>
+          <w:rFonts w:ascii="Droid Sans Mono;monospace;monospace;Droid Sans Fallback" w:hAnsi="Droid Sans Mono;monospace;monospace;Droid Sans Fallback"/>
+          <w:b w:val="false"/>
+          <w:color w:val="000000"/>
+          <w:sz w:val="21"/>
+        </w:rPr>
+      </w:pPr>
+      <w:r>
+        <w:rPr>
+          <w:rFonts w:ascii="Droid Sans Mono;monospace;monospace;Droid Sans Fallback" w:hAnsi="Droid Sans Mono;monospace;monospace;Droid Sans Fallback"/>
+          <w:b w:val="false"/>
+          <w:color w:val="000000"/>
+          <w:sz w:val="21"/>
+        </w:rPr>
+      </w:r>
+    </w:p>
+    <w:p>
+      <w:pPr>
+        <w:pStyle w:val="Normal"/>
+        <w:spacing w:lineRule="atLeast" w:line="285"/>
+        <w:rPr>
+          <w:rFonts w:ascii="Droid Sans Mono;monospace;monospace;Droid Sans Fallback" w:hAnsi="Droid Sans Mono;monospace;monospace;Droid Sans Fallback"/>
+          <w:b/>
+          <w:b/>
+          <w:bCs/>
+          <w:color w:val="000000"/>
+          <w:sz w:val="21"/>
+        </w:rPr>
+      </w:pPr>
+      <w:r>
+        <w:rPr>
+          <w:rFonts w:ascii="Droid Sans Mono;monospace;monospace;Droid Sans Fallback" w:hAnsi="Droid Sans Mono;monospace;monospace;Droid Sans Fallback"/>
+          <w:b/>
+          <w:bCs/>
+          <w:color w:val="000000"/>
+          <w:sz w:val="21"/>
+        </w:rPr>
+        <w:t xml:space="preserve">Một số lưu ý: </w:t>
+      </w:r>
+    </w:p>
+    <w:p>
+      <w:pPr>
+        <w:pStyle w:val="Normal"/>
+        <w:spacing w:lineRule="atLeast" w:line="285"/>
+        <w:rPr>
+          <w:rFonts w:ascii="Droid Sans Mono;monospace;monospace;Droid Sans Fallback" w:hAnsi="Droid Sans Mono;monospace;monospace;Droid Sans Fallback"/>
+          <w:b w:val="false"/>
+          <w:color w:val="000000"/>
+          <w:sz w:val="21"/>
+        </w:rPr>
+      </w:pPr>
+      <w:r>
+        <w:rPr>
+          <w:rFonts w:ascii="Droid Sans Mono;monospace;monospace;Droid Sans Fallback" w:hAnsi="Droid Sans Mono;monospace;monospace;Droid Sans Fallback"/>
+          <w:b w:val="false"/>
+          <w:color w:val="000000"/>
+          <w:sz w:val="21"/>
+        </w:rPr>
+        <w:t>- Phân quyền user xem trong APIdoc</w:t>
+      </w:r>
+    </w:p>
+    <w:p>
+      <w:pPr>
+        <w:pStyle w:val="Normal"/>
+        <w:spacing w:lineRule="atLeast" w:line="285"/>
+        <w:rPr>
+          <w:rFonts w:ascii="Droid Sans Mono;monospace;monospace;Droid Sans Fallback" w:hAnsi="Droid Sans Mono;monospace;monospace;Droid Sans Fallback"/>
+          <w:b w:val="false"/>
+          <w:color w:val="000000"/>
+          <w:sz w:val="21"/>
+        </w:rPr>
+      </w:pPr>
+      <w:r>
+        <w:rPr>
+          <w:rFonts w:ascii="Droid Sans Mono;monospace;monospace;Droid Sans Fallback" w:hAnsi="Droid Sans Mono;monospace;monospace;Droid Sans Fallback"/>
+          <w:b w:val="false"/>
+          <w:color w:val="000000"/>
+          <w:sz w:val="21"/>
+        </w:rPr>
+        <w:t>- Tính năng tải ảnh lên và cắt: tự động cắt ảnh thành hình vuông, lấy chính giữa.</w:t>
       </w:r>
     </w:p>
     <w:p>
@@ -128,10 +366,17 @@
     <w:p>
       <w:pPr>
         <w:pStyle w:val="LOnormal"/>
-        <w:rPr/>
-      </w:pPr>
-      <w:r>
-        <w:rPr/>
+        <w:rPr>
+          <w:b/>
+          <w:b/>
+          <w:bCs/>
+        </w:rPr>
+      </w:pPr>
+      <w:r>
+        <w:rPr>
+          <w:b/>
+          <w:bCs/>
+        </w:rPr>
         <w:t>Cách run project ở local:</w:t>
       </w:r>
     </w:p>
@@ -208,7 +453,23 @@
           <w:u w:val="none"/>
           <w:effect w:val="none"/>
         </w:rPr>
-        <w:t>- mở terminal trong project, gõ lần lượt 2 lệnh:</w:t>
+        <w:t xml:space="preserve">- import dữ liệu: mở terminal tại project root folder, gõ: </w:t>
+      </w:r>
+      <w:r>
+        <w:rPr>
+          <w:b w:val="false"/>
+          <w:i w:val="false"/>
+          <w:caps w:val="false"/>
+          <w:smallCaps w:val="false"/>
+          <w:strike w:val="false"/>
+          <w:dstrike w:val="false"/>
+          <w:color w:val="000000"/>
+          <w:spacing w:val="0"/>
+          <w:sz w:val="22"/>
+          <w:u w:val="none"/>
+          <w:effect w:val="none"/>
+        </w:rPr>
+        <w:t>mongorestore -d database_name ./mydb</w:t>
       </w:r>
     </w:p>
     <w:p>
@@ -241,12 +502,12 @@
           <w:strike w:val="false"/>
           <w:dstrike w:val="false"/>
           <w:color w:val="000000"/>
-          <w:sz w:val="22"/>
-          <w:u w:val="none"/>
-          <w:effect w:val="none"/>
-        </w:rPr>
-        <w:tab/>
-        <w:t>npm install</w:t>
+          <w:spacing w:val="0"/>
+          <w:sz w:val="22"/>
+          <w:u w:val="none"/>
+          <w:effect w:val="none"/>
+        </w:rPr>
+        <w:t>(database_name theo tên như yêu cầu)</w:t>
       </w:r>
     </w:p>
     <w:p>
@@ -279,13 +540,50 @@
           <w:strike w:val="false"/>
           <w:dstrike w:val="false"/>
           <w:color w:val="000000"/>
-          <w:sz w:val="22"/>
-          <w:u w:val="none"/>
-          <w:effect w:val="none"/>
-        </w:rPr>
-        <w:tab/>
-        <w:t>npm start</w:t>
-      </w:r>
+          <w:spacing w:val="0"/>
+          <w:sz w:val="22"/>
+          <w:u w:val="none"/>
+          <w:effect w:val="none"/>
+        </w:rPr>
+        <w:t xml:space="preserve">- xóa thư mục mydb đi, dump db khác để nộp hoặc chỉ đổi tên thư mục thành tên mong muốn. (nếu chưa biết cách làm xem tại: </w:t>
+      </w:r>
+      <w:hyperlink r:id="rId3">
+        <w:r>
+          <w:rPr>
+            <w:rStyle w:val="InternetLink"/>
+            <w:b w:val="false"/>
+            <w:i w:val="false"/>
+            <w:caps w:val="false"/>
+            <w:smallCaps w:val="false"/>
+            <w:strike w:val="false"/>
+            <w:dstrike w:val="false"/>
+            <w:color w:val="000000"/>
+            <w:spacing w:val="0"/>
+            <w:sz w:val="22"/>
+            <w:u w:val="none"/>
+            <w:effect w:val="none"/>
+          </w:rPr>
+          <w:t>https://openplanning.net/10279/import-va-export-co-so-du-lieu-mongodb</w:t>
+        </w:r>
+      </w:hyperlink>
+      <w:hyperlink r:id="rId4">
+        <w:r>
+          <w:rPr>
+            <w:b w:val="false"/>
+            <w:i w:val="false"/>
+            <w:caps w:val="false"/>
+            <w:smallCaps w:val="false"/>
+            <w:strike w:val="false"/>
+            <w:dstrike w:val="false"/>
+            <w:color w:val="000000"/>
+            <w:spacing w:val="0"/>
+            <w:sz w:val="22"/>
+            <w:u w:val="none"/>
+            <w:effect w:val="none"/>
+          </w:rPr>
+          <w:t>)</w:t>
+        </w:r>
+      </w:hyperlink>
     </w:p>
     <w:p>
       <w:pPr>
@@ -317,11 +615,222 @@
           <w:strike w:val="false"/>
           <w:dstrike w:val="false"/>
           <w:color w:val="000000"/>
-          <w:sz w:val="22"/>
-          <w:u w:val="none"/>
-          <w:effect w:val="none"/>
-        </w:rPr>
-        <w:t>- mở google chrome, nhập đường dẫn: localhost:4000</w:t>
+          <w:spacing w:val="0"/>
+          <w:sz w:val="22"/>
+          <w:u w:val="none"/>
+          <w:effect w:val="none"/>
+        </w:rPr>
+        <w:t>- mở file db.js trong thư mục server, đổi MONGO_DB thành database name mong muốn. đổi cả username, password để truy cập vào. (password đã đặt trc đó hoặc nếu chưa biết thì google)</w:t>
+      </w:r>
+    </w:p>
+    <w:p>
+      <w:pPr>
+        <w:pStyle w:val="TextBody"/>
+        <w:bidi w:val="0"/>
+        <w:spacing w:lineRule="auto" w:line="331" w:before="0" w:after="0"/>
+        <w:rPr>
+          <w:rFonts w:ascii="Arial" w:hAnsi="Arial"/>
+          <w:b w:val="false"/>
+          <w:b w:val="false"/>
+          <w:i w:val="false"/>
+          <w:i w:val="false"/>
+          <w:caps w:val="false"/>
+          <w:smallCaps w:val="false"/>
+          <w:strike w:val="false"/>
+          <w:dstrike w:val="false"/>
+          <w:color w:val="000000"/>
+          <w:sz w:val="22"/>
+          <w:u w:val="none"/>
+          <w:effect w:val="none"/>
+        </w:rPr>
+      </w:pPr>
+      <w:r>
+        <w:rPr>
+          <w:b w:val="false"/>
+          <w:i w:val="false"/>
+          <w:caps w:val="false"/>
+          <w:smallCaps w:val="false"/>
+          <w:strike w:val="false"/>
+          <w:dstrike w:val="false"/>
+          <w:color w:val="000000"/>
+          <w:sz w:val="22"/>
+          <w:u w:val="none"/>
+          <w:effect w:val="none"/>
+        </w:rPr>
+        <w:t xml:space="preserve">- mở terminal trong project, gõ lần lượt </w:t>
+      </w:r>
+      <w:r>
+        <w:rPr>
+          <w:b w:val="false"/>
+          <w:i w:val="false"/>
+          <w:caps w:val="false"/>
+          <w:smallCaps w:val="false"/>
+          <w:strike w:val="false"/>
+          <w:dstrike w:val="false"/>
+          <w:color w:val="000000"/>
+          <w:sz w:val="22"/>
+          <w:u w:val="none"/>
+          <w:effect w:val="none"/>
+        </w:rPr>
+        <w:t xml:space="preserve">3 </w:t>
+      </w:r>
+      <w:r>
+        <w:rPr>
+          <w:b w:val="false"/>
+          <w:i w:val="false"/>
+          <w:caps w:val="false"/>
+          <w:smallCaps w:val="false"/>
+          <w:strike w:val="false"/>
+          <w:dstrike w:val="false"/>
+          <w:color w:val="000000"/>
+          <w:sz w:val="22"/>
+          <w:u w:val="none"/>
+          <w:effect w:val="none"/>
+        </w:rPr>
+        <w:t xml:space="preserve">lệnh </w:t>
+      </w:r>
+      <w:r>
+        <w:rPr>
+          <w:b w:val="false"/>
+          <w:i w:val="false"/>
+          <w:caps w:val="false"/>
+          <w:smallCaps w:val="false"/>
+          <w:strike w:val="false"/>
+          <w:dstrike w:val="false"/>
+          <w:color w:val="000000"/>
+          <w:sz w:val="22"/>
+          <w:u w:val="none"/>
+          <w:effect w:val="none"/>
+        </w:rPr>
+        <w:t>sau app sẽ tự mở trên google chrome</w:t>
+      </w:r>
+    </w:p>
+    <w:p>
+      <w:pPr>
+        <w:pStyle w:val="TextBody"/>
+        <w:bidi w:val="0"/>
+        <w:spacing w:lineRule="auto" w:line="331" w:before="0" w:after="0"/>
+        <w:rPr>
+          <w:rFonts w:ascii="Arial" w:hAnsi="Arial"/>
+          <w:b w:val="false"/>
+          <w:b w:val="false"/>
+          <w:i w:val="false"/>
+          <w:i w:val="false"/>
+          <w:caps w:val="false"/>
+          <w:smallCaps w:val="false"/>
+          <w:strike w:val="false"/>
+          <w:dstrike w:val="false"/>
+          <w:color w:val="000000"/>
+          <w:sz w:val="22"/>
+          <w:u w:val="none"/>
+          <w:effect w:val="none"/>
+        </w:rPr>
+      </w:pPr>
+      <w:r>
+        <w:rPr>
+          <w:b w:val="false"/>
+          <w:i w:val="false"/>
+          <w:caps w:val="false"/>
+          <w:smallCaps w:val="false"/>
+          <w:strike w:val="false"/>
+          <w:dstrike w:val="false"/>
+          <w:color w:val="000000"/>
+          <w:sz w:val="22"/>
+          <w:u w:val="none"/>
+          <w:effect w:val="none"/>
+        </w:rPr>
+        <w:tab/>
+        <w:t>npm install</w:t>
+      </w:r>
+    </w:p>
+    <w:p>
+      <w:pPr>
+        <w:pStyle w:val="TextBody"/>
+        <w:bidi w:val="0"/>
+        <w:spacing w:lineRule="auto" w:line="331" w:before="0" w:after="0"/>
+        <w:rPr>
+          <w:rFonts w:ascii="Arial" w:hAnsi="Arial"/>
+          <w:b w:val="false"/>
+          <w:b w:val="false"/>
+          <w:i w:val="false"/>
+          <w:i w:val="false"/>
+          <w:caps w:val="false"/>
+          <w:smallCaps w:val="false"/>
+          <w:strike w:val="false"/>
+          <w:dstrike w:val="false"/>
+          <w:color w:val="000000"/>
+          <w:sz w:val="22"/>
+          <w:u w:val="none"/>
+          <w:effect w:val="none"/>
+        </w:rPr>
+      </w:pPr>
+      <w:r>
+        <w:rPr>
+          <w:b w:val="false"/>
+          <w:i w:val="false"/>
+          <w:caps w:val="false"/>
+          <w:smallCaps w:val="false"/>
+          <w:strike w:val="false"/>
+          <w:dstrike w:val="false"/>
+          <w:color w:val="000000"/>
+          <w:sz w:val="22"/>
+          <w:u w:val="none"/>
+          <w:effect w:val="none"/>
+        </w:rPr>
+        <w:tab/>
+      </w:r>
+      <w:r>
+        <w:rPr>
+          <w:b w:val="false"/>
+          <w:i w:val="false"/>
+          <w:caps w:val="false"/>
+          <w:smallCaps w:val="false"/>
+          <w:strike w:val="false"/>
+          <w:dstrike w:val="false"/>
+          <w:color w:val="000000"/>
+          <w:sz w:val="22"/>
+          <w:u w:val="none"/>
+          <w:effect w:val="none"/>
+        </w:rPr>
+        <w:t>npm install-client</w:t>
+      </w:r>
+    </w:p>
+    <w:p>
+      <w:pPr>
+        <w:pStyle w:val="TextBody"/>
+        <w:bidi w:val="0"/>
+        <w:spacing w:lineRule="auto" w:line="331" w:before="0" w:after="0"/>
+        <w:rPr>
+          <w:rFonts w:ascii="Arial" w:hAnsi="Arial"/>
+          <w:b w:val="false"/>
+          <w:b w:val="false"/>
+          <w:i w:val="false"/>
+          <w:i w:val="false"/>
+          <w:caps w:val="false"/>
+          <w:smallCaps w:val="false"/>
+          <w:strike w:val="false"/>
+          <w:dstrike w:val="false"/>
+          <w:color w:val="000000"/>
+          <w:sz w:val="22"/>
+          <w:u w:val="none"/>
+          <w:effect w:val="none"/>
+        </w:rPr>
+      </w:pPr>
+      <w:r>
+        <w:rPr>
+          <w:b w:val="false"/>
+          <w:i w:val="false"/>
+          <w:caps w:val="false"/>
+          <w:smallCaps w:val="false"/>
+          <w:strike w:val="false"/>
+          <w:dstrike w:val="false"/>
+          <w:color w:val="000000"/>
+          <w:sz w:val="22"/>
+          <w:u w:val="none"/>
+          <w:effect w:val="none"/>
+        </w:rPr>
+        <w:tab/>
+        <w:t>npm start</w:t>
       </w:r>
     </w:p>
     <w:p>
@@ -478,6 +987,14 @@
       <w:color w:val="666666"/>
       <w:sz w:val="22"/>
       <w:szCs w:val="22"/>
+    </w:rPr>
+  </w:style>
+  <w:style w:type="character" w:styleId="InternetLink">
+    <w:name w:val="Hyperlink"/>
+    <w:rPr>
+      <w:color w:val="000080"/>
+      <w:u w:val="single"/>
+      <w:lang w:val="zxx" w:eastAsia="zxx" w:bidi="zxx"/>
     </w:rPr>
   </w:style>
   <w:style w:type="paragraph" w:styleId="Heading">

</xml_diff>